<commit_message>
Software design diagrammen en opdrachten
</commit_message>
<xml_diff>
--- a/Sofware Design/Elevator Challenge/Elevator Design Document - Tiemon Steeghs.docx
+++ b/Sofware Design/Elevator Challenge/Elevator Design Document - Tiemon Steeghs.docx
@@ -560,12 +560,21 @@
         </w:rPr>
       </w:pPr>
       <w:bookmarkStart w:id="1" w:name="_Toc126741172"/>
+      <w:proofErr w:type="spellStart"/>
       <w:r>
         <w:rPr>
           <w:rStyle w:val="markedcontent"/>
           <w:rFonts w:cstheme="majorHAnsi"/>
         </w:rPr>
-        <w:t>Use case definitie</w:t>
+        <w:t>Use</w:t>
+      </w:r>
+      <w:proofErr w:type="spellEnd"/>
+      <w:r>
+        <w:rPr>
+          <w:rStyle w:val="markedcontent"/>
+          <w:rFonts w:cstheme="majorHAnsi"/>
+        </w:rPr>
+        <w:t xml:space="preserve"> case definitie</w:t>
       </w:r>
       <w:bookmarkEnd w:id="1"/>
     </w:p>
@@ -583,11 +592,75 @@
         </w:rPr>
         <w:t xml:space="preserve">• </w:t>
       </w:r>
-      <w:r>
-        <w:rPr>
-          <w:rStyle w:val="markedcontent"/>
-        </w:rPr>
-        <w:t>What is the primary function of the system?</w:t>
+      <w:proofErr w:type="spellStart"/>
+      <w:r>
+        <w:rPr>
+          <w:rStyle w:val="markedcontent"/>
+        </w:rPr>
+        <w:t>What</w:t>
+      </w:r>
+      <w:proofErr w:type="spellEnd"/>
+      <w:r>
+        <w:rPr>
+          <w:rStyle w:val="markedcontent"/>
+        </w:rPr>
+        <w:t xml:space="preserve"> is </w:t>
+      </w:r>
+      <w:proofErr w:type="spellStart"/>
+      <w:r>
+        <w:rPr>
+          <w:rStyle w:val="markedcontent"/>
+        </w:rPr>
+        <w:t>the</w:t>
+      </w:r>
+      <w:proofErr w:type="spellEnd"/>
+      <w:r>
+        <w:rPr>
+          <w:rStyle w:val="markedcontent"/>
+        </w:rPr>
+        <w:t xml:space="preserve"> </w:t>
+      </w:r>
+      <w:proofErr w:type="spellStart"/>
+      <w:r>
+        <w:rPr>
+          <w:rStyle w:val="markedcontent"/>
+        </w:rPr>
+        <w:t>primary</w:t>
+      </w:r>
+      <w:proofErr w:type="spellEnd"/>
+      <w:r>
+        <w:rPr>
+          <w:rStyle w:val="markedcontent"/>
+        </w:rPr>
+        <w:t xml:space="preserve"> </w:t>
+      </w:r>
+      <w:proofErr w:type="spellStart"/>
+      <w:r>
+        <w:rPr>
+          <w:rStyle w:val="markedcontent"/>
+        </w:rPr>
+        <w:t>function</w:t>
+      </w:r>
+      <w:proofErr w:type="spellEnd"/>
+      <w:r>
+        <w:rPr>
+          <w:rStyle w:val="markedcontent"/>
+        </w:rPr>
+        <w:t xml:space="preserve"> of </w:t>
+      </w:r>
+      <w:proofErr w:type="spellStart"/>
+      <w:r>
+        <w:rPr>
+          <w:rStyle w:val="markedcontent"/>
+        </w:rPr>
+        <w:t>the</w:t>
+      </w:r>
+      <w:proofErr w:type="spellEnd"/>
+      <w:r>
+        <w:rPr>
+          <w:rStyle w:val="markedcontent"/>
+        </w:rPr>
+        <w:t xml:space="preserve"> system?</w:t>
       </w:r>
     </w:p>
     <w:p>
@@ -623,11 +696,75 @@
         </w:rPr>
         <w:t xml:space="preserve">• </w:t>
       </w:r>
-      <w:r>
-        <w:rPr>
-          <w:rStyle w:val="markedcontent"/>
-        </w:rPr>
-        <w:t>What are the secondary functions of the system?</w:t>
+      <w:proofErr w:type="spellStart"/>
+      <w:r>
+        <w:rPr>
+          <w:rStyle w:val="markedcontent"/>
+        </w:rPr>
+        <w:t>What</w:t>
+      </w:r>
+      <w:proofErr w:type="spellEnd"/>
+      <w:r>
+        <w:rPr>
+          <w:rStyle w:val="markedcontent"/>
+        </w:rPr>
+        <w:t xml:space="preserve"> are </w:t>
+      </w:r>
+      <w:proofErr w:type="spellStart"/>
+      <w:r>
+        <w:rPr>
+          <w:rStyle w:val="markedcontent"/>
+        </w:rPr>
+        <w:t>the</w:t>
+      </w:r>
+      <w:proofErr w:type="spellEnd"/>
+      <w:r>
+        <w:rPr>
+          <w:rStyle w:val="markedcontent"/>
+        </w:rPr>
+        <w:t xml:space="preserve"> </w:t>
+      </w:r>
+      <w:proofErr w:type="spellStart"/>
+      <w:r>
+        <w:rPr>
+          <w:rStyle w:val="markedcontent"/>
+        </w:rPr>
+        <w:t>secondary</w:t>
+      </w:r>
+      <w:proofErr w:type="spellEnd"/>
+      <w:r>
+        <w:rPr>
+          <w:rStyle w:val="markedcontent"/>
+        </w:rPr>
+        <w:t xml:space="preserve"> </w:t>
+      </w:r>
+      <w:proofErr w:type="spellStart"/>
+      <w:r>
+        <w:rPr>
+          <w:rStyle w:val="markedcontent"/>
+        </w:rPr>
+        <w:t>functions</w:t>
+      </w:r>
+      <w:proofErr w:type="spellEnd"/>
+      <w:r>
+        <w:rPr>
+          <w:rStyle w:val="markedcontent"/>
+        </w:rPr>
+        <w:t xml:space="preserve"> of </w:t>
+      </w:r>
+      <w:proofErr w:type="spellStart"/>
+      <w:r>
+        <w:rPr>
+          <w:rStyle w:val="markedcontent"/>
+        </w:rPr>
+        <w:t>the</w:t>
+      </w:r>
+      <w:proofErr w:type="spellEnd"/>
+      <w:r>
+        <w:rPr>
+          <w:rStyle w:val="markedcontent"/>
+        </w:rPr>
+        <w:t xml:space="preserve"> system?</w:t>
       </w:r>
     </w:p>
     <w:p>
@@ -658,7 +795,15 @@
         </w:numPr>
       </w:pPr>
       <w:r>
-        <w:t>De potentiële passenger kan een “floor request button” indrukken om de lift naar een andere verdieping toe te laten gaan.</w:t>
+        <w:t xml:space="preserve">De potentiële passenger kan een “floor </w:t>
+      </w:r>
+      <w:proofErr w:type="spellStart"/>
+      <w:r>
+        <w:t>request</w:t>
+      </w:r>
+      <w:proofErr w:type="spellEnd"/>
+      <w:r>
+        <w:t xml:space="preserve"> button” indrukken om de lift naar een andere verdieping toe te laten gaan.</w:t>
       </w:r>
     </w:p>
     <w:p>
@@ -670,7 +815,15 @@
         </w:numPr>
       </w:pPr>
       <w:r>
-        <w:t xml:space="preserve">De Passenger kan de “Elevator request button” indrukken om </w:t>
+        <w:t xml:space="preserve">De Passenger kan de “Elevator </w:t>
+      </w:r>
+      <w:proofErr w:type="spellStart"/>
+      <w:r>
+        <w:t>request</w:t>
+      </w:r>
+      <w:proofErr w:type="spellEnd"/>
+      <w:r>
+        <w:t xml:space="preserve"> button” indrukken om </w:t>
       </w:r>
       <w:r>
         <w:t>een nabije lift op te vragen</w:t>
@@ -760,7 +913,15 @@
         </w:numPr>
       </w:pPr>
       <w:r>
-        <w:t>Op het moment dat de “request buttons” worden ingedrukt zal er een led achter de knop oplichten.</w:t>
+        <w:t>Op het moment dat de “</w:t>
+      </w:r>
+      <w:proofErr w:type="spellStart"/>
+      <w:r>
+        <w:t>request</w:t>
+      </w:r>
+      <w:proofErr w:type="spellEnd"/>
+      <w:r>
+        <w:t xml:space="preserve"> buttons” worden ingedrukt zal er een led achter de knop oplichten.</w:t>
       </w:r>
     </w:p>
     <w:p>
@@ -791,11 +952,117 @@
         </w:rPr>
         <w:t xml:space="preserve">• </w:t>
       </w:r>
-      <w:r>
-        <w:rPr>
-          <w:rStyle w:val="markedcontent"/>
-        </w:rPr>
-        <w:t>Why is this system being built? What is it replacing and why?</w:t>
+      <w:proofErr w:type="spellStart"/>
+      <w:r>
+        <w:rPr>
+          <w:rStyle w:val="markedcontent"/>
+        </w:rPr>
+        <w:t>Why</w:t>
+      </w:r>
+      <w:proofErr w:type="spellEnd"/>
+      <w:r>
+        <w:rPr>
+          <w:rStyle w:val="markedcontent"/>
+        </w:rPr>
+        <w:t xml:space="preserve"> is </w:t>
+      </w:r>
+      <w:proofErr w:type="spellStart"/>
+      <w:r>
+        <w:rPr>
+          <w:rStyle w:val="markedcontent"/>
+        </w:rPr>
+        <w:t>this</w:t>
+      </w:r>
+      <w:proofErr w:type="spellEnd"/>
+      <w:r>
+        <w:rPr>
+          <w:rStyle w:val="markedcontent"/>
+        </w:rPr>
+        <w:t xml:space="preserve"> system </w:t>
+      </w:r>
+      <w:proofErr w:type="spellStart"/>
+      <w:r>
+        <w:rPr>
+          <w:rStyle w:val="markedcontent"/>
+        </w:rPr>
+        <w:t>being</w:t>
+      </w:r>
+      <w:proofErr w:type="spellEnd"/>
+      <w:r>
+        <w:rPr>
+          <w:rStyle w:val="markedcontent"/>
+        </w:rPr>
+        <w:t xml:space="preserve"> built? </w:t>
+      </w:r>
+      <w:proofErr w:type="spellStart"/>
+      <w:r>
+        <w:rPr>
+          <w:rStyle w:val="markedcontent"/>
+        </w:rPr>
+        <w:t>What</w:t>
+      </w:r>
+      <w:proofErr w:type="spellEnd"/>
+      <w:r>
+        <w:rPr>
+          <w:rStyle w:val="markedcontent"/>
+        </w:rPr>
+        <w:t xml:space="preserve"> is </w:t>
+      </w:r>
+      <w:proofErr w:type="spellStart"/>
+      <w:r>
+        <w:rPr>
+          <w:rStyle w:val="markedcontent"/>
+        </w:rPr>
+        <w:t>it</w:t>
+      </w:r>
+      <w:proofErr w:type="spellEnd"/>
+      <w:r>
+        <w:rPr>
+          <w:rStyle w:val="markedcontent"/>
+        </w:rPr>
+        <w:t xml:space="preserve"> </w:t>
+      </w:r>
+      <w:proofErr w:type="spellStart"/>
+      <w:r>
+        <w:rPr>
+          <w:rStyle w:val="markedcontent"/>
+        </w:rPr>
+        <w:t>replacing</w:t>
+      </w:r>
+      <w:proofErr w:type="spellEnd"/>
+      <w:r>
+        <w:rPr>
+          <w:rStyle w:val="markedcontent"/>
+        </w:rPr>
+        <w:t xml:space="preserve"> </w:t>
+      </w:r>
+      <w:proofErr w:type="spellStart"/>
+      <w:r>
+        <w:rPr>
+          <w:rStyle w:val="markedcontent"/>
+        </w:rPr>
+        <w:t>and</w:t>
+      </w:r>
+      <w:proofErr w:type="spellEnd"/>
+      <w:r>
+        <w:rPr>
+          <w:rStyle w:val="markedcontent"/>
+        </w:rPr>
+        <w:t xml:space="preserve"> </w:t>
+      </w:r>
+      <w:proofErr w:type="spellStart"/>
+      <w:r>
+        <w:rPr>
+          <w:rStyle w:val="markedcontent"/>
+        </w:rPr>
+        <w:t>why</w:t>
+      </w:r>
+      <w:proofErr w:type="spellEnd"/>
+      <w:r>
+        <w:rPr>
+          <w:rStyle w:val="markedcontent"/>
+        </w:rPr>
+        <w:t>?</w:t>
       </w:r>
     </w:p>
     <w:p>
@@ -819,11 +1086,47 @@
         </w:rPr>
         <w:t xml:space="preserve">• </w:t>
       </w:r>
-      <w:r>
-        <w:rPr>
-          <w:rStyle w:val="markedcontent"/>
-        </w:rPr>
-        <w:t>What are the actors in this system?</w:t>
+      <w:proofErr w:type="spellStart"/>
+      <w:r>
+        <w:rPr>
+          <w:rStyle w:val="markedcontent"/>
+        </w:rPr>
+        <w:t>What</w:t>
+      </w:r>
+      <w:proofErr w:type="spellEnd"/>
+      <w:r>
+        <w:rPr>
+          <w:rStyle w:val="markedcontent"/>
+        </w:rPr>
+        <w:t xml:space="preserve"> are </w:t>
+      </w:r>
+      <w:proofErr w:type="spellStart"/>
+      <w:r>
+        <w:rPr>
+          <w:rStyle w:val="markedcontent"/>
+        </w:rPr>
+        <w:t>the</w:t>
+      </w:r>
+      <w:proofErr w:type="spellEnd"/>
+      <w:r>
+        <w:rPr>
+          <w:rStyle w:val="markedcontent"/>
+        </w:rPr>
+        <w:t xml:space="preserve"> actors in </w:t>
+      </w:r>
+      <w:proofErr w:type="spellStart"/>
+      <w:r>
+        <w:rPr>
+          <w:rStyle w:val="markedcontent"/>
+        </w:rPr>
+        <w:t>this</w:t>
+      </w:r>
+      <w:proofErr w:type="spellEnd"/>
+      <w:r>
+        <w:rPr>
+          <w:rStyle w:val="markedcontent"/>
+        </w:rPr>
+        <w:t xml:space="preserve"> system?</w:t>
       </w:r>
     </w:p>
     <w:p>
@@ -861,8 +1164,13 @@
         </w:numPr>
       </w:pPr>
       <w:bookmarkStart w:id="2" w:name="_Toc126741173"/>
-      <w:r>
-        <w:t>Use cases</w:t>
+      <w:proofErr w:type="spellStart"/>
+      <w:r>
+        <w:t>Use</w:t>
+      </w:r>
+      <w:proofErr w:type="spellEnd"/>
+      <w:r>
+        <w:t xml:space="preserve"> cases</w:t>
       </w:r>
       <w:bookmarkEnd w:id="2"/>
     </w:p>
@@ -922,7 +1230,15 @@
               <w:t>Actor</w:t>
             </w:r>
             <w:r>
-              <w:t xml:space="preserve"> drukt op een “Elevator request button” om een lift op te roepen.</w:t>
+              <w:t xml:space="preserve"> drukt op een “Elevator </w:t>
+            </w:r>
+            <w:proofErr w:type="spellStart"/>
+            <w:r>
+              <w:t>request</w:t>
+            </w:r>
+            <w:proofErr w:type="spellEnd"/>
+            <w:r>
+              <w:t xml:space="preserve"> button” om een lift op te roepen.</w:t>
             </w:r>
           </w:p>
         </w:tc>
@@ -943,8 +1259,13 @@
             <w:tcW w:w="4531" w:type="dxa"/>
           </w:tcPr>
           <w:p>
-            <w:r>
-              <w:t>Potentiele Passenger</w:t>
+            <w:proofErr w:type="spellStart"/>
+            <w:r>
+              <w:t>Potentiele</w:t>
+            </w:r>
+            <w:proofErr w:type="spellEnd"/>
+            <w:r>
+              <w:t xml:space="preserve"> Passenger</w:t>
             </w:r>
           </w:p>
         </w:tc>
@@ -995,7 +1316,15 @@
               </w:numPr>
             </w:pPr>
             <w:r>
-              <w:t>De Actor drukt op de “Elevator request knop”</w:t>
+              <w:t xml:space="preserve">De Actor drukt op de “Elevator </w:t>
+            </w:r>
+            <w:proofErr w:type="spellStart"/>
+            <w:r>
+              <w:t>request</w:t>
+            </w:r>
+            <w:proofErr w:type="spellEnd"/>
+            <w:r>
+              <w:t xml:space="preserve"> knop”</w:t>
             </w:r>
           </w:p>
           <w:p>
@@ -1009,8 +1338,13 @@
             <w:r>
               <w:t xml:space="preserve">Het systeem laat de </w:t>
             </w:r>
-            <w:r>
-              <w:t xml:space="preserve">dichtbijzijnste </w:t>
+            <w:proofErr w:type="spellStart"/>
+            <w:r>
+              <w:t>dichtbijzijnste</w:t>
+            </w:r>
+            <w:proofErr w:type="spellEnd"/>
+            <w:r>
+              <w:t xml:space="preserve"> </w:t>
             </w:r>
             <w:r>
               <w:t xml:space="preserve">lift </w:t>
@@ -1028,8 +1362,13 @@
               </w:numPr>
             </w:pPr>
             <w:r>
-              <w:t>De actor wacht totdat de lift arriveerd</w:t>
-            </w:r>
+              <w:t xml:space="preserve">De actor wacht totdat de lift </w:t>
+            </w:r>
+            <w:proofErr w:type="spellStart"/>
+            <w:r>
+              <w:t>arriveerd</w:t>
+            </w:r>
+            <w:proofErr w:type="spellEnd"/>
           </w:p>
           <w:p>
             <w:pPr>
@@ -1040,8 +1379,13 @@
               </w:numPr>
             </w:pPr>
             <w:r>
-              <w:t>Het systeem opent de deuren van de lift op het moment dat hij arriveerd</w:t>
-            </w:r>
+              <w:t xml:space="preserve">Het systeem opent de deuren van de lift op het moment dat hij </w:t>
+            </w:r>
+            <w:proofErr w:type="spellStart"/>
+            <w:r>
+              <w:t>arriveerd</w:t>
+            </w:r>
+            <w:proofErr w:type="spellEnd"/>
           </w:p>
         </w:tc>
       </w:tr>
@@ -1068,7 +1412,15 @@
               <w:t xml:space="preserve">) </w:t>
             </w:r>
             <w:r>
-              <w:t>Er is al een lift onderweg – use case word afgebroken</w:t>
+              <w:t xml:space="preserve">Er is al een lift onderweg – </w:t>
+            </w:r>
+            <w:proofErr w:type="spellStart"/>
+            <w:r>
+              <w:t>use</w:t>
+            </w:r>
+            <w:proofErr w:type="spellEnd"/>
+            <w:r>
+              <w:t xml:space="preserve"> case word afgebroken</w:t>
             </w:r>
           </w:p>
           <w:p/>
@@ -1168,7 +1520,15 @@
               <w:t>Floor</w:t>
             </w:r>
             <w:r>
-              <w:t xml:space="preserve"> request button” </w:t>
+              <w:t xml:space="preserve"> </w:t>
+            </w:r>
+            <w:proofErr w:type="spellStart"/>
+            <w:r>
+              <w:t>request</w:t>
+            </w:r>
+            <w:proofErr w:type="spellEnd"/>
+            <w:r>
+              <w:t xml:space="preserve"> button” </w:t>
             </w:r>
             <w:r>
               <w:t>waar de lift</w:t>
@@ -1259,7 +1619,15 @@
               <w:t>Floor</w:t>
             </w:r>
             <w:r>
-              <w:t xml:space="preserve"> request knop”</w:t>
+              <w:t xml:space="preserve"> </w:t>
+            </w:r>
+            <w:proofErr w:type="spellStart"/>
+            <w:r>
+              <w:t>request</w:t>
+            </w:r>
+            <w:proofErr w:type="spellEnd"/>
+            <w:r>
+              <w:t xml:space="preserve"> knop”</w:t>
             </w:r>
           </w:p>
           <w:p>
@@ -1295,8 +1663,13 @@
               </w:numPr>
             </w:pPr>
             <w:r>
-              <w:t>Het systeem opent de deuren van de lift op het moment dat hij arriveerd</w:t>
-            </w:r>
+              <w:t xml:space="preserve">Het systeem opent de deuren van de lift op het moment dat hij </w:t>
+            </w:r>
+            <w:proofErr w:type="spellStart"/>
+            <w:r>
+              <w:t>arriveerd</w:t>
+            </w:r>
+            <w:proofErr w:type="spellEnd"/>
           </w:p>
         </w:tc>
       </w:tr>
@@ -1326,7 +1699,15 @@
               <w:t>De deuren zijn al gesloten, er is al een verdieping opgevraagd</w:t>
             </w:r>
             <w:r>
-              <w:t xml:space="preserve"> - usecase wordt afgebroken.</w:t>
+              <w:t xml:space="preserve"> - </w:t>
+            </w:r>
+            <w:proofErr w:type="spellStart"/>
+            <w:r>
+              <w:t>usecase</w:t>
+            </w:r>
+            <w:proofErr w:type="spellEnd"/>
+            <w:r>
+              <w:t xml:space="preserve"> wordt afgebroken.</w:t>
             </w:r>
           </w:p>
         </w:tc>
@@ -1351,10 +1732,18 @@
               <w:t xml:space="preserve">De lift </w:t>
             </w:r>
             <w:r>
-              <w:t>is ge</w:t>
-            </w:r>
-            <w:r>
-              <w:t>arriveert bij de gevraagde verdieping</w:t>
+              <w:t xml:space="preserve">is </w:t>
+            </w:r>
+            <w:proofErr w:type="spellStart"/>
+            <w:r>
+              <w:t>ge</w:t>
+            </w:r>
+            <w:r>
+              <w:t>arriveert</w:t>
+            </w:r>
+            <w:proofErr w:type="spellEnd"/>
+            <w:r>
+              <w:t xml:space="preserve"> bij de gevraagde verdieping</w:t>
             </w:r>
           </w:p>
         </w:tc>
@@ -1377,15 +1766,28 @@
         </w:numPr>
       </w:pPr>
       <w:bookmarkStart w:id="3" w:name="_Toc126741174"/>
-      <w:r>
-        <w:t>Use case diagram</w:t>
+      <w:proofErr w:type="spellStart"/>
+      <w:r>
+        <w:t>Use</w:t>
+      </w:r>
+      <w:proofErr w:type="spellEnd"/>
+      <w:r>
+        <w:t xml:space="preserve"> case diagram</w:t>
       </w:r>
       <w:bookmarkEnd w:id="3"/>
     </w:p>
     <w:p/>
     <w:p>
       <w:r>
-        <w:t xml:space="preserve">Dit is de use case diagram die ik heb gemaakt voor de lift. Hierin zie je dus dat je twee actors hebt: de passenger en de potentiële passenger. De passenger is </w:t>
+        <w:t xml:space="preserve">Dit is de </w:t>
+      </w:r>
+      <w:proofErr w:type="spellStart"/>
+      <w:r>
+        <w:t>use</w:t>
+      </w:r>
+      <w:proofErr w:type="spellEnd"/>
+      <w:r>
+        <w:t xml:space="preserve"> case diagram die ik heb gemaakt voor de lift. Hierin zie je dus dat je twee actors hebt: de passenger en de potentiële passenger. De passenger is </w:t>
       </w:r>
       <w:r>
         <w:t>de gebruiker die al in de lift zit en de potentiële passenger is een gebruiker die de lift kan gaan gebruiken en dus nog buiten de lift staat. De passenger kan dan vanuit de lift een verdieping uitkiezen om naartoe te gaan en de passenger kan dan ook weer uit de lift stappen.</w:t>
@@ -1468,7 +1870,25 @@
           <w:i/>
           <w:iCs/>
         </w:rPr>
-        <w:t>Lees de requirements en benoem alle relevante objecten:</w:t>
+        <w:t xml:space="preserve">Lees de </w:t>
+      </w:r>
+      <w:proofErr w:type="spellStart"/>
+      <w:r>
+        <w:rPr>
+          <w:rStyle w:val="markedcontent"/>
+          <w:i/>
+          <w:iCs/>
+        </w:rPr>
+        <w:t>requirements</w:t>
+      </w:r>
+      <w:proofErr w:type="spellEnd"/>
+      <w:r>
+        <w:rPr>
+          <w:rStyle w:val="markedcontent"/>
+          <w:i/>
+          <w:iCs/>
+        </w:rPr>
+        <w:t xml:space="preserve"> en benoem alle relevante objecten:</w:t>
       </w:r>
     </w:p>
     <w:p>
@@ -1504,7 +1924,15 @@
         </w:numPr>
       </w:pPr>
       <w:r>
-        <w:t>Elevator request button</w:t>
+        <w:t xml:space="preserve">Elevator </w:t>
+      </w:r>
+      <w:proofErr w:type="spellStart"/>
+      <w:r>
+        <w:t>request</w:t>
+      </w:r>
+      <w:proofErr w:type="spellEnd"/>
+      <w:r>
+        <w:t xml:space="preserve"> button</w:t>
       </w:r>
     </w:p>
     <w:p>
@@ -1516,7 +1944,15 @@
         </w:numPr>
       </w:pPr>
       <w:r>
-        <w:t>Floor request button</w:t>
+        <w:t xml:space="preserve">Floor </w:t>
+      </w:r>
+      <w:proofErr w:type="spellStart"/>
+      <w:r>
+        <w:t>request</w:t>
+      </w:r>
+      <w:proofErr w:type="spellEnd"/>
+      <w:r>
+        <w:t xml:space="preserve"> button</w:t>
       </w:r>
     </w:p>
     <w:p>
@@ -1576,7 +2012,15 @@
         </w:numPr>
       </w:pPr>
       <w:r>
-        <w:t>Cable tension Sensor</w:t>
+        <w:t xml:space="preserve">Cable </w:t>
+      </w:r>
+      <w:proofErr w:type="spellStart"/>
+      <w:r>
+        <w:t>tension</w:t>
+      </w:r>
+      <w:proofErr w:type="spellEnd"/>
+      <w:r>
+        <w:t xml:space="preserve"> Sensor</w:t>
       </w:r>
     </w:p>
     <w:p>
@@ -1635,8 +2079,13 @@
           <w:numId w:val="10"/>
         </w:numPr>
       </w:pPr>
-      <w:r>
-        <w:t>Direction Indicator</w:t>
+      <w:proofErr w:type="spellStart"/>
+      <w:r>
+        <w:t>Direction</w:t>
+      </w:r>
+      <w:proofErr w:type="spellEnd"/>
+      <w:r>
+        <w:t xml:space="preserve"> Indicator</w:t>
       </w:r>
     </w:p>
     <w:p/>
@@ -1667,7 +2116,25 @@
           <w:i/>
           <w:iCs/>
         </w:rPr>
-        <w:t>Teken een object diagram waarin een lijst staan van alle objecten en hun relaties tot elkaar, gebruik sequence diagrammen waar nodig om de relaties te vinden.</w:t>
+        <w:t xml:space="preserve">Teken een object diagram waarin een lijst staan van alle objecten en hun relaties tot elkaar, gebruik </w:t>
+      </w:r>
+      <w:proofErr w:type="spellStart"/>
+      <w:r>
+        <w:rPr>
+          <w:rStyle w:val="markedcontent"/>
+          <w:i/>
+          <w:iCs/>
+        </w:rPr>
+        <w:t>sequence</w:t>
+      </w:r>
+      <w:proofErr w:type="spellEnd"/>
+      <w:r>
+        <w:rPr>
+          <w:rStyle w:val="markedcontent"/>
+          <w:i/>
+          <w:iCs/>
+        </w:rPr>
+        <w:t xml:space="preserve"> diagrammen waar nodig om de relaties te vinden.</w:t>
       </w:r>
     </w:p>
     <w:p>
@@ -1957,15 +2424,7 @@
           <w:bCs/>
         </w:rPr>
         <w:lastRenderedPageBreak/>
-        <w:t>V</w:t>
-      </w:r>
-      <w:r>
-        <w:rPr>
-          <w:rStyle w:val="markedcontent"/>
-          <w:b/>
-          <w:bCs/>
-        </w:rPr>
-        <w:t>2</w:t>
+        <w:t>V2</w:t>
       </w:r>
     </w:p>
     <w:p>
@@ -2285,39 +2744,69 @@
           <w:rStyle w:val="markedcontent"/>
         </w:rPr>
       </w:pPr>
+      <w:proofErr w:type="spellStart"/>
       <w:r>
         <w:rPr>
           <w:rStyle w:val="markedcontent"/>
         </w:rPr>
         <w:lastRenderedPageBreak/>
-        <w:t>Sequence diagrams</w:t>
-      </w:r>
-    </w:p>
-    <w:p>
-      <w:pPr>
-        <w:rPr>
-          <w:rStyle w:val="markedcontent"/>
-        </w:rPr>
-      </w:pPr>
-    </w:p>
-    <w:p>
-      <w:pPr>
-        <w:rPr>
-          <w:rStyle w:val="markedcontent"/>
-        </w:rPr>
-      </w:pPr>
-    </w:p>
-    <w:p>
-      <w:pPr>
-        <w:rPr>
-          <w:rStyle w:val="markedcontent"/>
-        </w:rPr>
-      </w:pPr>
-      <w:r>
-        <w:rPr>
-          <w:rStyle w:val="markedcontent"/>
-        </w:rPr>
-        <w:t>De eerste sequence diagram zie je hieronder, deze is nog niet goed:</w:t>
+        <w:t>Sequence</w:t>
+      </w:r>
+      <w:proofErr w:type="spellEnd"/>
+      <w:r>
+        <w:rPr>
+          <w:rStyle w:val="markedcontent"/>
+        </w:rPr>
+        <w:t xml:space="preserve"> </w:t>
+      </w:r>
+      <w:proofErr w:type="spellStart"/>
+      <w:r>
+        <w:rPr>
+          <w:rStyle w:val="markedcontent"/>
+        </w:rPr>
+        <w:t>diagrams</w:t>
+      </w:r>
+      <w:proofErr w:type="spellEnd"/>
+    </w:p>
+    <w:p>
+      <w:pPr>
+        <w:rPr>
+          <w:rStyle w:val="markedcontent"/>
+        </w:rPr>
+      </w:pPr>
+    </w:p>
+    <w:p>
+      <w:pPr>
+        <w:rPr>
+          <w:rStyle w:val="markedcontent"/>
+        </w:rPr>
+      </w:pPr>
+    </w:p>
+    <w:p>
+      <w:pPr>
+        <w:rPr>
+          <w:rStyle w:val="markedcontent"/>
+        </w:rPr>
+      </w:pPr>
+      <w:r>
+        <w:rPr>
+          <w:rStyle w:val="markedcontent"/>
+        </w:rPr>
+        <w:t xml:space="preserve">De eerste </w:t>
+      </w:r>
+      <w:proofErr w:type="spellStart"/>
+      <w:r>
+        <w:rPr>
+          <w:rStyle w:val="markedcontent"/>
+        </w:rPr>
+        <w:t>sequence</w:t>
+      </w:r>
+      <w:proofErr w:type="spellEnd"/>
+      <w:r>
+        <w:rPr>
+          <w:rStyle w:val="markedcontent"/>
+        </w:rPr>
+        <w:t xml:space="preserve"> diagram zie je hieronder, deze is nog niet goed:</w:t>
       </w:r>
     </w:p>
     <w:p>
@@ -2455,7 +2944,35 @@
           <w:rStyle w:val="markedcontent"/>
         </w:rPr>
         <w:lastRenderedPageBreak/>
-        <w:t>De nieuwere versie van de sequencediagram zie je hier. Deze sequencediagram is van een passenger die de lift gebruikt. De passenger drukt als eerst op een knop om de floor te kiezen waarna hij toe wilt gaan. Na het drukken op de knop zal de lift naar de juiste verdieping toe gaan en zal er ondertussen ook worden gecontroleerd op dingen zoals objecten tussen de deur en druk op de liftkabel.</w:t>
+        <w:t xml:space="preserve">De nieuwere versie van de </w:t>
+      </w:r>
+      <w:proofErr w:type="spellStart"/>
+      <w:r>
+        <w:rPr>
+          <w:rStyle w:val="markedcontent"/>
+        </w:rPr>
+        <w:t>sequencediagram</w:t>
+      </w:r>
+      <w:proofErr w:type="spellEnd"/>
+      <w:r>
+        <w:rPr>
+          <w:rStyle w:val="markedcontent"/>
+        </w:rPr>
+        <w:t xml:space="preserve"> zie je hier. Deze </w:t>
+      </w:r>
+      <w:proofErr w:type="spellStart"/>
+      <w:r>
+        <w:rPr>
+          <w:rStyle w:val="markedcontent"/>
+        </w:rPr>
+        <w:t>sequencediagram</w:t>
+      </w:r>
+      <w:proofErr w:type="spellEnd"/>
+      <w:r>
+        <w:rPr>
+          <w:rStyle w:val="markedcontent"/>
+        </w:rPr>
+        <w:t xml:space="preserve"> is van een passenger die de lift gebruikt. De passenger drukt als eerst op een knop om de floor te kiezen waarna hij toe wilt gaan. Na het drukken op de knop zal de lift naar de juiste verdieping toe gaan en zal er ondertussen ook worden gecontroleerd op dingen zoals objecten tussen de deur en druk op de liftkabel.</w:t>
       </w:r>
       <w:r>
         <w:rPr>
@@ -2521,7 +3038,35 @@
         <w:rPr>
           <w:rStyle w:val="markedcontent"/>
         </w:rPr>
-        <w:t>De volgende sequence diagram is die van een potential passenger. Deze passenger roept als eerste een lift op waarna de lift dus naar de desbetreffende verdieping toe zal gaan</w:t>
+        <w:t xml:space="preserve">De volgende </w:t>
+      </w:r>
+      <w:proofErr w:type="spellStart"/>
+      <w:r>
+        <w:rPr>
+          <w:rStyle w:val="markedcontent"/>
+        </w:rPr>
+        <w:t>sequence</w:t>
+      </w:r>
+      <w:proofErr w:type="spellEnd"/>
+      <w:r>
+        <w:rPr>
+          <w:rStyle w:val="markedcontent"/>
+        </w:rPr>
+        <w:t xml:space="preserve"> diagram is die van een </w:t>
+      </w:r>
+      <w:proofErr w:type="spellStart"/>
+      <w:r>
+        <w:rPr>
+          <w:rStyle w:val="markedcontent"/>
+        </w:rPr>
+        <w:t>potential</w:t>
+      </w:r>
+      <w:proofErr w:type="spellEnd"/>
+      <w:r>
+        <w:rPr>
+          <w:rStyle w:val="markedcontent"/>
+        </w:rPr>
+        <w:t xml:space="preserve"> passenger. Deze passenger roept als eerste een lift op waarna de lift dus naar de desbetreffende verdieping toe zal gaan</w:t>
       </w:r>
       <w:r>
         <w:rPr>
@@ -2625,8 +3170,198 @@
           <w:i/>
           <w:iCs/>
         </w:rPr>
-        <w:t xml:space="preserve"> Use the objects to define the classes you need, draw a first class diagram and define the</w:t>
-      </w:r>
+        <w:t xml:space="preserve"> </w:t>
+      </w:r>
+      <w:proofErr w:type="spellStart"/>
+      <w:r>
+        <w:rPr>
+          <w:rStyle w:val="markedcontent"/>
+          <w:i/>
+          <w:iCs/>
+        </w:rPr>
+        <w:t>Use</w:t>
+      </w:r>
+      <w:proofErr w:type="spellEnd"/>
+      <w:r>
+        <w:rPr>
+          <w:rStyle w:val="markedcontent"/>
+          <w:i/>
+          <w:iCs/>
+        </w:rPr>
+        <w:t xml:space="preserve"> </w:t>
+      </w:r>
+      <w:proofErr w:type="spellStart"/>
+      <w:r>
+        <w:rPr>
+          <w:rStyle w:val="markedcontent"/>
+          <w:i/>
+          <w:iCs/>
+        </w:rPr>
+        <w:t>the</w:t>
+      </w:r>
+      <w:proofErr w:type="spellEnd"/>
+      <w:r>
+        <w:rPr>
+          <w:rStyle w:val="markedcontent"/>
+          <w:i/>
+          <w:iCs/>
+        </w:rPr>
+        <w:t xml:space="preserve"> </w:t>
+      </w:r>
+      <w:proofErr w:type="spellStart"/>
+      <w:r>
+        <w:rPr>
+          <w:rStyle w:val="markedcontent"/>
+          <w:i/>
+          <w:iCs/>
+        </w:rPr>
+        <w:t>objects</w:t>
+      </w:r>
+      <w:proofErr w:type="spellEnd"/>
+      <w:r>
+        <w:rPr>
+          <w:rStyle w:val="markedcontent"/>
+          <w:i/>
+          <w:iCs/>
+        </w:rPr>
+        <w:t xml:space="preserve"> </w:t>
+      </w:r>
+      <w:proofErr w:type="spellStart"/>
+      <w:r>
+        <w:rPr>
+          <w:rStyle w:val="markedcontent"/>
+          <w:i/>
+          <w:iCs/>
+        </w:rPr>
+        <w:t>to</w:t>
+      </w:r>
+      <w:proofErr w:type="spellEnd"/>
+      <w:r>
+        <w:rPr>
+          <w:rStyle w:val="markedcontent"/>
+          <w:i/>
+          <w:iCs/>
+        </w:rPr>
+        <w:t xml:space="preserve"> </w:t>
+      </w:r>
+      <w:proofErr w:type="spellStart"/>
+      <w:r>
+        <w:rPr>
+          <w:rStyle w:val="markedcontent"/>
+          <w:i/>
+          <w:iCs/>
+        </w:rPr>
+        <w:t>define</w:t>
+      </w:r>
+      <w:proofErr w:type="spellEnd"/>
+      <w:r>
+        <w:rPr>
+          <w:rStyle w:val="markedcontent"/>
+          <w:i/>
+          <w:iCs/>
+        </w:rPr>
+        <w:t xml:space="preserve"> </w:t>
+      </w:r>
+      <w:proofErr w:type="spellStart"/>
+      <w:r>
+        <w:rPr>
+          <w:rStyle w:val="markedcontent"/>
+          <w:i/>
+          <w:iCs/>
+        </w:rPr>
+        <w:t>the</w:t>
+      </w:r>
+      <w:proofErr w:type="spellEnd"/>
+      <w:r>
+        <w:rPr>
+          <w:rStyle w:val="markedcontent"/>
+          <w:i/>
+          <w:iCs/>
+        </w:rPr>
+        <w:t xml:space="preserve"> classes </w:t>
+      </w:r>
+      <w:proofErr w:type="spellStart"/>
+      <w:r>
+        <w:rPr>
+          <w:rStyle w:val="markedcontent"/>
+          <w:i/>
+          <w:iCs/>
+        </w:rPr>
+        <w:t>you</w:t>
+      </w:r>
+      <w:proofErr w:type="spellEnd"/>
+      <w:r>
+        <w:rPr>
+          <w:rStyle w:val="markedcontent"/>
+          <w:i/>
+          <w:iCs/>
+        </w:rPr>
+        <w:t xml:space="preserve"> </w:t>
+      </w:r>
+      <w:proofErr w:type="spellStart"/>
+      <w:r>
+        <w:rPr>
+          <w:rStyle w:val="markedcontent"/>
+          <w:i/>
+          <w:iCs/>
+        </w:rPr>
+        <w:t>need</w:t>
+      </w:r>
+      <w:proofErr w:type="spellEnd"/>
+      <w:r>
+        <w:rPr>
+          <w:rStyle w:val="markedcontent"/>
+          <w:i/>
+          <w:iCs/>
+        </w:rPr>
+        <w:t xml:space="preserve">, draw a first class diagram </w:t>
+      </w:r>
+      <w:proofErr w:type="spellStart"/>
+      <w:r>
+        <w:rPr>
+          <w:rStyle w:val="markedcontent"/>
+          <w:i/>
+          <w:iCs/>
+        </w:rPr>
+        <w:t>and</w:t>
+      </w:r>
+      <w:proofErr w:type="spellEnd"/>
+      <w:r>
+        <w:rPr>
+          <w:rStyle w:val="markedcontent"/>
+          <w:i/>
+          <w:iCs/>
+        </w:rPr>
+        <w:t xml:space="preserve"> </w:t>
+      </w:r>
+      <w:proofErr w:type="spellStart"/>
+      <w:r>
+        <w:rPr>
+          <w:rStyle w:val="markedcontent"/>
+          <w:i/>
+          <w:iCs/>
+        </w:rPr>
+        <w:t>define</w:t>
+      </w:r>
+      <w:proofErr w:type="spellEnd"/>
+      <w:r>
+        <w:rPr>
+          <w:rStyle w:val="markedcontent"/>
+          <w:i/>
+          <w:iCs/>
+        </w:rPr>
+        <w:t xml:space="preserve"> </w:t>
+      </w:r>
+      <w:proofErr w:type="spellStart"/>
+      <w:r>
+        <w:rPr>
+          <w:rStyle w:val="markedcontent"/>
+          <w:i/>
+          <w:iCs/>
+        </w:rPr>
+        <w:t>the</w:t>
+      </w:r>
+      <w:proofErr w:type="spellEnd"/>
       <w:r>
         <w:rPr>
           <w:i/>
@@ -2634,31 +3369,267 @@
         </w:rPr>
         <w:br/>
       </w:r>
-      <w:r>
-        <w:rPr>
-          <w:rStyle w:val="markedcontent"/>
-          <w:i/>
-          <w:iCs/>
-        </w:rPr>
-        <w:t>responsibility of each class (usually defined in a table)</w:t>
-      </w:r>
-    </w:p>
-    <w:p>
-      <w:pPr>
-        <w:rPr>
-          <w:rStyle w:val="markedcontent"/>
-          <w:i/>
-          <w:iCs/>
-        </w:rPr>
-      </w:pPr>
-      <w:r>
-        <w:rPr>
-          <w:rStyle w:val="markedcontent"/>
-          <w:i/>
-          <w:iCs/>
-        </w:rPr>
-        <w:t>Complete your first class diagram from step 3. You don’t need to use the appropriate</w:t>
-      </w:r>
+      <w:proofErr w:type="spellStart"/>
+      <w:r>
+        <w:rPr>
+          <w:rStyle w:val="markedcontent"/>
+          <w:i/>
+          <w:iCs/>
+        </w:rPr>
+        <w:t>responsibility</w:t>
+      </w:r>
+      <w:proofErr w:type="spellEnd"/>
+      <w:r>
+        <w:rPr>
+          <w:rStyle w:val="markedcontent"/>
+          <w:i/>
+          <w:iCs/>
+        </w:rPr>
+        <w:t xml:space="preserve"> of </w:t>
+      </w:r>
+      <w:proofErr w:type="spellStart"/>
+      <w:r>
+        <w:rPr>
+          <w:rStyle w:val="markedcontent"/>
+          <w:i/>
+          <w:iCs/>
+        </w:rPr>
+        <w:t>each</w:t>
+      </w:r>
+      <w:proofErr w:type="spellEnd"/>
+      <w:r>
+        <w:rPr>
+          <w:rStyle w:val="markedcontent"/>
+          <w:i/>
+          <w:iCs/>
+        </w:rPr>
+        <w:t xml:space="preserve"> class (</w:t>
+      </w:r>
+      <w:proofErr w:type="spellStart"/>
+      <w:r>
+        <w:rPr>
+          <w:rStyle w:val="markedcontent"/>
+          <w:i/>
+          <w:iCs/>
+        </w:rPr>
+        <w:t>usually</w:t>
+      </w:r>
+      <w:proofErr w:type="spellEnd"/>
+      <w:r>
+        <w:rPr>
+          <w:rStyle w:val="markedcontent"/>
+          <w:i/>
+          <w:iCs/>
+        </w:rPr>
+        <w:t xml:space="preserve"> </w:t>
+      </w:r>
+      <w:proofErr w:type="spellStart"/>
+      <w:r>
+        <w:rPr>
+          <w:rStyle w:val="markedcontent"/>
+          <w:i/>
+          <w:iCs/>
+        </w:rPr>
+        <w:t>defined</w:t>
+      </w:r>
+      <w:proofErr w:type="spellEnd"/>
+      <w:r>
+        <w:rPr>
+          <w:rStyle w:val="markedcontent"/>
+          <w:i/>
+          <w:iCs/>
+        </w:rPr>
+        <w:t xml:space="preserve"> in a </w:t>
+      </w:r>
+      <w:proofErr w:type="spellStart"/>
+      <w:r>
+        <w:rPr>
+          <w:rStyle w:val="markedcontent"/>
+          <w:i/>
+          <w:iCs/>
+        </w:rPr>
+        <w:t>table</w:t>
+      </w:r>
+      <w:proofErr w:type="spellEnd"/>
+      <w:r>
+        <w:rPr>
+          <w:rStyle w:val="markedcontent"/>
+          <w:i/>
+          <w:iCs/>
+        </w:rPr>
+        <w:t>)</w:t>
+      </w:r>
+    </w:p>
+    <w:p>
+      <w:pPr>
+        <w:rPr>
+          <w:rStyle w:val="markedcontent"/>
+          <w:i/>
+          <w:iCs/>
+        </w:rPr>
+      </w:pPr>
+      <w:r>
+        <w:rPr>
+          <w:rStyle w:val="markedcontent"/>
+          <w:i/>
+          <w:iCs/>
+        </w:rPr>
+        <w:t xml:space="preserve">Complete </w:t>
+      </w:r>
+      <w:proofErr w:type="spellStart"/>
+      <w:r>
+        <w:rPr>
+          <w:rStyle w:val="markedcontent"/>
+          <w:i/>
+          <w:iCs/>
+        </w:rPr>
+        <w:t>your</w:t>
+      </w:r>
+      <w:proofErr w:type="spellEnd"/>
+      <w:r>
+        <w:rPr>
+          <w:rStyle w:val="markedcontent"/>
+          <w:i/>
+          <w:iCs/>
+        </w:rPr>
+        <w:t xml:space="preserve"> first class diagram </w:t>
+      </w:r>
+      <w:proofErr w:type="spellStart"/>
+      <w:r>
+        <w:rPr>
+          <w:rStyle w:val="markedcontent"/>
+          <w:i/>
+          <w:iCs/>
+        </w:rPr>
+        <w:t>from</w:t>
+      </w:r>
+      <w:proofErr w:type="spellEnd"/>
+      <w:r>
+        <w:rPr>
+          <w:rStyle w:val="markedcontent"/>
+          <w:i/>
+          <w:iCs/>
+        </w:rPr>
+        <w:t xml:space="preserve"> step 3. </w:t>
+      </w:r>
+      <w:proofErr w:type="spellStart"/>
+      <w:r>
+        <w:rPr>
+          <w:rStyle w:val="markedcontent"/>
+          <w:i/>
+          <w:iCs/>
+        </w:rPr>
+        <w:t>You</w:t>
+      </w:r>
+      <w:proofErr w:type="spellEnd"/>
+      <w:r>
+        <w:rPr>
+          <w:rStyle w:val="markedcontent"/>
+          <w:i/>
+          <w:iCs/>
+        </w:rPr>
+        <w:t xml:space="preserve"> </w:t>
+      </w:r>
+      <w:proofErr w:type="spellStart"/>
+      <w:r>
+        <w:rPr>
+          <w:rStyle w:val="markedcontent"/>
+          <w:i/>
+          <w:iCs/>
+        </w:rPr>
+        <w:t>don’t</w:t>
+      </w:r>
+      <w:proofErr w:type="spellEnd"/>
+      <w:r>
+        <w:rPr>
+          <w:rStyle w:val="markedcontent"/>
+          <w:i/>
+          <w:iCs/>
+        </w:rPr>
+        <w:t xml:space="preserve"> </w:t>
+      </w:r>
+      <w:proofErr w:type="spellStart"/>
+      <w:r>
+        <w:rPr>
+          <w:rStyle w:val="markedcontent"/>
+          <w:i/>
+          <w:iCs/>
+        </w:rPr>
+        <w:t>need</w:t>
+      </w:r>
+      <w:proofErr w:type="spellEnd"/>
+      <w:r>
+        <w:rPr>
+          <w:rStyle w:val="markedcontent"/>
+          <w:i/>
+          <w:iCs/>
+        </w:rPr>
+        <w:t xml:space="preserve"> </w:t>
+      </w:r>
+      <w:proofErr w:type="spellStart"/>
+      <w:r>
+        <w:rPr>
+          <w:rStyle w:val="markedcontent"/>
+          <w:i/>
+          <w:iCs/>
+        </w:rPr>
+        <w:t>to</w:t>
+      </w:r>
+      <w:proofErr w:type="spellEnd"/>
+      <w:r>
+        <w:rPr>
+          <w:rStyle w:val="markedcontent"/>
+          <w:i/>
+          <w:iCs/>
+        </w:rPr>
+        <w:t xml:space="preserve"> </w:t>
+      </w:r>
+      <w:proofErr w:type="spellStart"/>
+      <w:r>
+        <w:rPr>
+          <w:rStyle w:val="markedcontent"/>
+          <w:i/>
+          <w:iCs/>
+        </w:rPr>
+        <w:t>use</w:t>
+      </w:r>
+      <w:proofErr w:type="spellEnd"/>
+      <w:r>
+        <w:rPr>
+          <w:rStyle w:val="markedcontent"/>
+          <w:i/>
+          <w:iCs/>
+        </w:rPr>
+        <w:t xml:space="preserve"> </w:t>
+      </w:r>
+      <w:proofErr w:type="spellStart"/>
+      <w:r>
+        <w:rPr>
+          <w:rStyle w:val="markedcontent"/>
+          <w:i/>
+          <w:iCs/>
+        </w:rPr>
+        <w:t>the</w:t>
+      </w:r>
+      <w:proofErr w:type="spellEnd"/>
+      <w:r>
+        <w:rPr>
+          <w:rStyle w:val="markedcontent"/>
+          <w:i/>
+          <w:iCs/>
+        </w:rPr>
+        <w:t xml:space="preserve"> </w:t>
+      </w:r>
+      <w:proofErr w:type="spellStart"/>
+      <w:r>
+        <w:rPr>
+          <w:rStyle w:val="markedcontent"/>
+          <w:i/>
+          <w:iCs/>
+        </w:rPr>
+        <w:t>appropriate</w:t>
+      </w:r>
+      <w:proofErr w:type="spellEnd"/>
       <w:r>
         <w:rPr>
           <w:i/>
@@ -2666,13 +3637,203 @@
         </w:rPr>
         <w:br/>
       </w:r>
-      <w:r>
-        <w:rPr>
-          <w:rStyle w:val="markedcontent"/>
-          <w:i/>
-          <w:iCs/>
-        </w:rPr>
-        <w:t>relationships yet, however if you use inheritance you must indicate that correctly.</w:t>
+      <w:proofErr w:type="spellStart"/>
+      <w:r>
+        <w:rPr>
+          <w:rStyle w:val="markedcontent"/>
+          <w:i/>
+          <w:iCs/>
+        </w:rPr>
+        <w:t>relationships</w:t>
+      </w:r>
+      <w:proofErr w:type="spellEnd"/>
+      <w:r>
+        <w:rPr>
+          <w:rStyle w:val="markedcontent"/>
+          <w:i/>
+          <w:iCs/>
+        </w:rPr>
+        <w:t xml:space="preserve"> </w:t>
+      </w:r>
+      <w:proofErr w:type="spellStart"/>
+      <w:r>
+        <w:rPr>
+          <w:rStyle w:val="markedcontent"/>
+          <w:i/>
+          <w:iCs/>
+        </w:rPr>
+        <w:t>yet</w:t>
+      </w:r>
+      <w:proofErr w:type="spellEnd"/>
+      <w:r>
+        <w:rPr>
+          <w:rStyle w:val="markedcontent"/>
+          <w:i/>
+          <w:iCs/>
+        </w:rPr>
+        <w:t xml:space="preserve">, </w:t>
+      </w:r>
+      <w:proofErr w:type="spellStart"/>
+      <w:r>
+        <w:rPr>
+          <w:rStyle w:val="markedcontent"/>
+          <w:i/>
+          <w:iCs/>
+        </w:rPr>
+        <w:t>however</w:t>
+      </w:r>
+      <w:proofErr w:type="spellEnd"/>
+      <w:r>
+        <w:rPr>
+          <w:rStyle w:val="markedcontent"/>
+          <w:i/>
+          <w:iCs/>
+        </w:rPr>
+        <w:t xml:space="preserve"> </w:t>
+      </w:r>
+      <w:proofErr w:type="spellStart"/>
+      <w:r>
+        <w:rPr>
+          <w:rStyle w:val="markedcontent"/>
+          <w:i/>
+          <w:iCs/>
+        </w:rPr>
+        <w:t>if</w:t>
+      </w:r>
+      <w:proofErr w:type="spellEnd"/>
+      <w:r>
+        <w:rPr>
+          <w:rStyle w:val="markedcontent"/>
+          <w:i/>
+          <w:iCs/>
+        </w:rPr>
+        <w:t xml:space="preserve"> </w:t>
+      </w:r>
+      <w:proofErr w:type="spellStart"/>
+      <w:r>
+        <w:rPr>
+          <w:rStyle w:val="markedcontent"/>
+          <w:i/>
+          <w:iCs/>
+        </w:rPr>
+        <w:t>you</w:t>
+      </w:r>
+      <w:proofErr w:type="spellEnd"/>
+      <w:r>
+        <w:rPr>
+          <w:rStyle w:val="markedcontent"/>
+          <w:i/>
+          <w:iCs/>
+        </w:rPr>
+        <w:t xml:space="preserve"> </w:t>
+      </w:r>
+      <w:proofErr w:type="spellStart"/>
+      <w:r>
+        <w:rPr>
+          <w:rStyle w:val="markedcontent"/>
+          <w:i/>
+          <w:iCs/>
+        </w:rPr>
+        <w:t>use</w:t>
+      </w:r>
+      <w:proofErr w:type="spellEnd"/>
+      <w:r>
+        <w:rPr>
+          <w:rStyle w:val="markedcontent"/>
+          <w:i/>
+          <w:iCs/>
+        </w:rPr>
+        <w:t xml:space="preserve"> </w:t>
+      </w:r>
+      <w:proofErr w:type="spellStart"/>
+      <w:r>
+        <w:rPr>
+          <w:rStyle w:val="markedcontent"/>
+          <w:i/>
+          <w:iCs/>
+        </w:rPr>
+        <w:t>inheritance</w:t>
+      </w:r>
+      <w:proofErr w:type="spellEnd"/>
+      <w:r>
+        <w:rPr>
+          <w:rStyle w:val="markedcontent"/>
+          <w:i/>
+          <w:iCs/>
+        </w:rPr>
+        <w:t xml:space="preserve"> </w:t>
+      </w:r>
+      <w:proofErr w:type="spellStart"/>
+      <w:r>
+        <w:rPr>
+          <w:rStyle w:val="markedcontent"/>
+          <w:i/>
+          <w:iCs/>
+        </w:rPr>
+        <w:t>you</w:t>
+      </w:r>
+      <w:proofErr w:type="spellEnd"/>
+      <w:r>
+        <w:rPr>
+          <w:rStyle w:val="markedcontent"/>
+          <w:i/>
+          <w:iCs/>
+        </w:rPr>
+        <w:t xml:space="preserve"> must </w:t>
+      </w:r>
+      <w:proofErr w:type="spellStart"/>
+      <w:r>
+        <w:rPr>
+          <w:rStyle w:val="markedcontent"/>
+          <w:i/>
+          <w:iCs/>
+        </w:rPr>
+        <w:t>indicate</w:t>
+      </w:r>
+      <w:proofErr w:type="spellEnd"/>
+      <w:r>
+        <w:rPr>
+          <w:rStyle w:val="markedcontent"/>
+          <w:i/>
+          <w:iCs/>
+        </w:rPr>
+        <w:t xml:space="preserve"> </w:t>
+      </w:r>
+      <w:proofErr w:type="spellStart"/>
+      <w:r>
+        <w:rPr>
+          <w:rStyle w:val="markedcontent"/>
+          <w:i/>
+          <w:iCs/>
+        </w:rPr>
+        <w:t>that</w:t>
+      </w:r>
+      <w:proofErr w:type="spellEnd"/>
+      <w:r>
+        <w:rPr>
+          <w:rStyle w:val="markedcontent"/>
+          <w:i/>
+          <w:iCs/>
+        </w:rPr>
+        <w:t xml:space="preserve"> </w:t>
+      </w:r>
+      <w:proofErr w:type="spellStart"/>
+      <w:r>
+        <w:rPr>
+          <w:rStyle w:val="markedcontent"/>
+          <w:i/>
+          <w:iCs/>
+        </w:rPr>
+        <w:t>correctly</w:t>
+      </w:r>
+      <w:proofErr w:type="spellEnd"/>
+      <w:r>
+        <w:rPr>
+          <w:rStyle w:val="markedcontent"/>
+          <w:i/>
+          <w:iCs/>
+        </w:rPr>
+        <w:t>.</w:t>
       </w:r>
     </w:p>
     <w:p>
@@ -2690,13 +3851,95 @@
         </w:rPr>
         <w:br/>
       </w:r>
-      <w:r>
-        <w:rPr>
-          <w:rStyle w:val="markedcontent"/>
-          <w:i/>
-          <w:iCs/>
-        </w:rPr>
-        <w:t>Define the required operations for each class.</w:t>
+      <w:proofErr w:type="spellStart"/>
+      <w:r>
+        <w:rPr>
+          <w:rStyle w:val="markedcontent"/>
+          <w:i/>
+          <w:iCs/>
+        </w:rPr>
+        <w:t>Define</w:t>
+      </w:r>
+      <w:proofErr w:type="spellEnd"/>
+      <w:r>
+        <w:rPr>
+          <w:rStyle w:val="markedcontent"/>
+          <w:i/>
+          <w:iCs/>
+        </w:rPr>
+        <w:t xml:space="preserve"> </w:t>
+      </w:r>
+      <w:proofErr w:type="spellStart"/>
+      <w:r>
+        <w:rPr>
+          <w:rStyle w:val="markedcontent"/>
+          <w:i/>
+          <w:iCs/>
+        </w:rPr>
+        <w:t>the</w:t>
+      </w:r>
+      <w:proofErr w:type="spellEnd"/>
+      <w:r>
+        <w:rPr>
+          <w:rStyle w:val="markedcontent"/>
+          <w:i/>
+          <w:iCs/>
+        </w:rPr>
+        <w:t xml:space="preserve"> </w:t>
+      </w:r>
+      <w:proofErr w:type="spellStart"/>
+      <w:r>
+        <w:rPr>
+          <w:rStyle w:val="markedcontent"/>
+          <w:i/>
+          <w:iCs/>
+        </w:rPr>
+        <w:t>required</w:t>
+      </w:r>
+      <w:proofErr w:type="spellEnd"/>
+      <w:r>
+        <w:rPr>
+          <w:rStyle w:val="markedcontent"/>
+          <w:i/>
+          <w:iCs/>
+        </w:rPr>
+        <w:t xml:space="preserve"> operations </w:t>
+      </w:r>
+      <w:proofErr w:type="spellStart"/>
+      <w:r>
+        <w:rPr>
+          <w:rStyle w:val="markedcontent"/>
+          <w:i/>
+          <w:iCs/>
+        </w:rPr>
+        <w:t>for</w:t>
+      </w:r>
+      <w:proofErr w:type="spellEnd"/>
+      <w:r>
+        <w:rPr>
+          <w:rStyle w:val="markedcontent"/>
+          <w:i/>
+          <w:iCs/>
+        </w:rPr>
+        <w:t xml:space="preserve"> </w:t>
+      </w:r>
+      <w:proofErr w:type="spellStart"/>
+      <w:r>
+        <w:rPr>
+          <w:rStyle w:val="markedcontent"/>
+          <w:i/>
+          <w:iCs/>
+        </w:rPr>
+        <w:t>each</w:t>
+      </w:r>
+      <w:proofErr w:type="spellEnd"/>
+      <w:r>
+        <w:rPr>
+          <w:rStyle w:val="markedcontent"/>
+          <w:i/>
+          <w:iCs/>
+        </w:rPr>
+        <w:t xml:space="preserve"> class.</w:t>
       </w:r>
     </w:p>
     <w:p>
@@ -2714,14 +3957,196 @@
         </w:rPr>
         <w:br/>
       </w:r>
-      <w:r>
-        <w:rPr>
-          <w:rStyle w:val="markedcontent"/>
-          <w:i/>
-          <w:iCs/>
-        </w:rPr>
-        <w:t>Use sequence diagrams to verify the interactions between classes. Important: do not try to</w:t>
-      </w:r>
+      <w:proofErr w:type="spellStart"/>
+      <w:r>
+        <w:rPr>
+          <w:rStyle w:val="markedcontent"/>
+          <w:i/>
+          <w:iCs/>
+        </w:rPr>
+        <w:t>Use</w:t>
+      </w:r>
+      <w:proofErr w:type="spellEnd"/>
+      <w:r>
+        <w:rPr>
+          <w:rStyle w:val="markedcontent"/>
+          <w:i/>
+          <w:iCs/>
+        </w:rPr>
+        <w:t xml:space="preserve"> </w:t>
+      </w:r>
+      <w:proofErr w:type="spellStart"/>
+      <w:r>
+        <w:rPr>
+          <w:rStyle w:val="markedcontent"/>
+          <w:i/>
+          <w:iCs/>
+        </w:rPr>
+        <w:t>sequence</w:t>
+      </w:r>
+      <w:proofErr w:type="spellEnd"/>
+      <w:r>
+        <w:rPr>
+          <w:rStyle w:val="markedcontent"/>
+          <w:i/>
+          <w:iCs/>
+        </w:rPr>
+        <w:t xml:space="preserve"> </w:t>
+      </w:r>
+      <w:proofErr w:type="spellStart"/>
+      <w:r>
+        <w:rPr>
+          <w:rStyle w:val="markedcontent"/>
+          <w:i/>
+          <w:iCs/>
+        </w:rPr>
+        <w:t>diagrams</w:t>
+      </w:r>
+      <w:proofErr w:type="spellEnd"/>
+      <w:r>
+        <w:rPr>
+          <w:rStyle w:val="markedcontent"/>
+          <w:i/>
+          <w:iCs/>
+        </w:rPr>
+        <w:t xml:space="preserve"> </w:t>
+      </w:r>
+      <w:proofErr w:type="spellStart"/>
+      <w:r>
+        <w:rPr>
+          <w:rStyle w:val="markedcontent"/>
+          <w:i/>
+          <w:iCs/>
+        </w:rPr>
+        <w:t>to</w:t>
+      </w:r>
+      <w:proofErr w:type="spellEnd"/>
+      <w:r>
+        <w:rPr>
+          <w:rStyle w:val="markedcontent"/>
+          <w:i/>
+          <w:iCs/>
+        </w:rPr>
+        <w:t xml:space="preserve"> </w:t>
+      </w:r>
+      <w:proofErr w:type="spellStart"/>
+      <w:r>
+        <w:rPr>
+          <w:rStyle w:val="markedcontent"/>
+          <w:i/>
+          <w:iCs/>
+        </w:rPr>
+        <w:t>verify</w:t>
+      </w:r>
+      <w:proofErr w:type="spellEnd"/>
+      <w:r>
+        <w:rPr>
+          <w:rStyle w:val="markedcontent"/>
+          <w:i/>
+          <w:iCs/>
+        </w:rPr>
+        <w:t xml:space="preserve"> </w:t>
+      </w:r>
+      <w:proofErr w:type="spellStart"/>
+      <w:r>
+        <w:rPr>
+          <w:rStyle w:val="markedcontent"/>
+          <w:i/>
+          <w:iCs/>
+        </w:rPr>
+        <w:t>the</w:t>
+      </w:r>
+      <w:proofErr w:type="spellEnd"/>
+      <w:r>
+        <w:rPr>
+          <w:rStyle w:val="markedcontent"/>
+          <w:i/>
+          <w:iCs/>
+        </w:rPr>
+        <w:t xml:space="preserve"> </w:t>
+      </w:r>
+      <w:proofErr w:type="spellStart"/>
+      <w:r>
+        <w:rPr>
+          <w:rStyle w:val="markedcontent"/>
+          <w:i/>
+          <w:iCs/>
+        </w:rPr>
+        <w:t>interactions</w:t>
+      </w:r>
+      <w:proofErr w:type="spellEnd"/>
+      <w:r>
+        <w:rPr>
+          <w:rStyle w:val="markedcontent"/>
+          <w:i/>
+          <w:iCs/>
+        </w:rPr>
+        <w:t xml:space="preserve"> </w:t>
+      </w:r>
+      <w:proofErr w:type="spellStart"/>
+      <w:r>
+        <w:rPr>
+          <w:rStyle w:val="markedcontent"/>
+          <w:i/>
+          <w:iCs/>
+        </w:rPr>
+        <w:t>between</w:t>
+      </w:r>
+      <w:proofErr w:type="spellEnd"/>
+      <w:r>
+        <w:rPr>
+          <w:rStyle w:val="markedcontent"/>
+          <w:i/>
+          <w:iCs/>
+        </w:rPr>
+        <w:t xml:space="preserve"> classes. Important: do </w:t>
+      </w:r>
+      <w:proofErr w:type="spellStart"/>
+      <w:r>
+        <w:rPr>
+          <w:rStyle w:val="markedcontent"/>
+          <w:i/>
+          <w:iCs/>
+        </w:rPr>
+        <w:t>not</w:t>
+      </w:r>
+      <w:proofErr w:type="spellEnd"/>
+      <w:r>
+        <w:rPr>
+          <w:rStyle w:val="markedcontent"/>
+          <w:i/>
+          <w:iCs/>
+        </w:rPr>
+        <w:t xml:space="preserve"> </w:t>
+      </w:r>
+      <w:proofErr w:type="spellStart"/>
+      <w:r>
+        <w:rPr>
+          <w:rStyle w:val="markedcontent"/>
+          <w:i/>
+          <w:iCs/>
+        </w:rPr>
+        <w:t>try</w:t>
+      </w:r>
+      <w:proofErr w:type="spellEnd"/>
+      <w:r>
+        <w:rPr>
+          <w:rStyle w:val="markedcontent"/>
+          <w:i/>
+          <w:iCs/>
+        </w:rPr>
+        <w:t xml:space="preserve"> </w:t>
+      </w:r>
+      <w:proofErr w:type="spellStart"/>
+      <w:r>
+        <w:rPr>
+          <w:rStyle w:val="markedcontent"/>
+          <w:i/>
+          <w:iCs/>
+        </w:rPr>
+        <w:t>to</w:t>
+      </w:r>
+      <w:proofErr w:type="spellEnd"/>
       <w:r>
         <w:rPr>
           <w:i/>
@@ -2729,13 +4154,131 @@
         </w:rPr>
         <w:br/>
       </w:r>
-      <w:r>
-        <w:rPr>
-          <w:rStyle w:val="markedcontent"/>
-          <w:i/>
-          <w:iCs/>
-        </w:rPr>
-        <w:t>be complete in your sequence diagram: make a sequence diagram for a specific situation.</w:t>
+      <w:proofErr w:type="spellStart"/>
+      <w:r>
+        <w:rPr>
+          <w:rStyle w:val="markedcontent"/>
+          <w:i/>
+          <w:iCs/>
+        </w:rPr>
+        <w:t>be</w:t>
+      </w:r>
+      <w:proofErr w:type="spellEnd"/>
+      <w:r>
+        <w:rPr>
+          <w:rStyle w:val="markedcontent"/>
+          <w:i/>
+          <w:iCs/>
+        </w:rPr>
+        <w:t xml:space="preserve"> complete in </w:t>
+      </w:r>
+      <w:proofErr w:type="spellStart"/>
+      <w:r>
+        <w:rPr>
+          <w:rStyle w:val="markedcontent"/>
+          <w:i/>
+          <w:iCs/>
+        </w:rPr>
+        <w:t>your</w:t>
+      </w:r>
+      <w:proofErr w:type="spellEnd"/>
+      <w:r>
+        <w:rPr>
+          <w:rStyle w:val="markedcontent"/>
+          <w:i/>
+          <w:iCs/>
+        </w:rPr>
+        <w:t xml:space="preserve"> </w:t>
+      </w:r>
+      <w:proofErr w:type="spellStart"/>
+      <w:r>
+        <w:rPr>
+          <w:rStyle w:val="markedcontent"/>
+          <w:i/>
+          <w:iCs/>
+        </w:rPr>
+        <w:t>sequence</w:t>
+      </w:r>
+      <w:proofErr w:type="spellEnd"/>
+      <w:r>
+        <w:rPr>
+          <w:rStyle w:val="markedcontent"/>
+          <w:i/>
+          <w:iCs/>
+        </w:rPr>
+        <w:t xml:space="preserve"> diagram: make a </w:t>
+      </w:r>
+      <w:proofErr w:type="spellStart"/>
+      <w:r>
+        <w:rPr>
+          <w:rStyle w:val="markedcontent"/>
+          <w:i/>
+          <w:iCs/>
+        </w:rPr>
+        <w:t>sequence</w:t>
+      </w:r>
+      <w:proofErr w:type="spellEnd"/>
+      <w:r>
+        <w:rPr>
+          <w:rStyle w:val="markedcontent"/>
+          <w:i/>
+          <w:iCs/>
+        </w:rPr>
+        <w:t xml:space="preserve"> diagram </w:t>
+      </w:r>
+      <w:proofErr w:type="spellStart"/>
+      <w:r>
+        <w:rPr>
+          <w:rStyle w:val="markedcontent"/>
+          <w:i/>
+          <w:iCs/>
+        </w:rPr>
+        <w:t>for</w:t>
+      </w:r>
+      <w:proofErr w:type="spellEnd"/>
+      <w:r>
+        <w:rPr>
+          <w:rStyle w:val="markedcontent"/>
+          <w:i/>
+          <w:iCs/>
+        </w:rPr>
+        <w:t xml:space="preserve"> a </w:t>
+      </w:r>
+      <w:proofErr w:type="spellStart"/>
+      <w:r>
+        <w:rPr>
+          <w:rStyle w:val="markedcontent"/>
+          <w:i/>
+          <w:iCs/>
+        </w:rPr>
+        <w:t>specific</w:t>
+      </w:r>
+      <w:proofErr w:type="spellEnd"/>
+      <w:r>
+        <w:rPr>
+          <w:rStyle w:val="markedcontent"/>
+          <w:i/>
+          <w:iCs/>
+        </w:rPr>
+        <w:t xml:space="preserve"> </w:t>
+      </w:r>
+      <w:proofErr w:type="spellStart"/>
+      <w:r>
+        <w:rPr>
+          <w:rStyle w:val="markedcontent"/>
+          <w:i/>
+          <w:iCs/>
+        </w:rPr>
+        <w:t>situation</w:t>
+      </w:r>
+      <w:proofErr w:type="spellEnd"/>
+      <w:r>
+        <w:rPr>
+          <w:rStyle w:val="markedcontent"/>
+          <w:i/>
+          <w:iCs/>
+        </w:rPr>
+        <w:t>.</w:t>
       </w:r>
       <w:r>
         <w:rPr>
@@ -2750,7 +4293,169 @@
           <w:i/>
           <w:iCs/>
         </w:rPr>
-        <w:t>E.g.: sequence diagram for trying to send a file in which the server does not accept the file.</w:t>
+        <w:t xml:space="preserve">E.g.: </w:t>
+      </w:r>
+      <w:proofErr w:type="spellStart"/>
+      <w:r>
+        <w:rPr>
+          <w:rStyle w:val="markedcontent"/>
+          <w:i/>
+          <w:iCs/>
+        </w:rPr>
+        <w:t>sequence</w:t>
+      </w:r>
+      <w:proofErr w:type="spellEnd"/>
+      <w:r>
+        <w:rPr>
+          <w:rStyle w:val="markedcontent"/>
+          <w:i/>
+          <w:iCs/>
+        </w:rPr>
+        <w:t xml:space="preserve"> diagram </w:t>
+      </w:r>
+      <w:proofErr w:type="spellStart"/>
+      <w:r>
+        <w:rPr>
+          <w:rStyle w:val="markedcontent"/>
+          <w:i/>
+          <w:iCs/>
+        </w:rPr>
+        <w:t>for</w:t>
+      </w:r>
+      <w:proofErr w:type="spellEnd"/>
+      <w:r>
+        <w:rPr>
+          <w:rStyle w:val="markedcontent"/>
+          <w:i/>
+          <w:iCs/>
+        </w:rPr>
+        <w:t xml:space="preserve"> </w:t>
+      </w:r>
+      <w:proofErr w:type="spellStart"/>
+      <w:r>
+        <w:rPr>
+          <w:rStyle w:val="markedcontent"/>
+          <w:i/>
+          <w:iCs/>
+        </w:rPr>
+        <w:t>trying</w:t>
+      </w:r>
+      <w:proofErr w:type="spellEnd"/>
+      <w:r>
+        <w:rPr>
+          <w:rStyle w:val="markedcontent"/>
+          <w:i/>
+          <w:iCs/>
+        </w:rPr>
+        <w:t xml:space="preserve"> </w:t>
+      </w:r>
+      <w:proofErr w:type="spellStart"/>
+      <w:r>
+        <w:rPr>
+          <w:rStyle w:val="markedcontent"/>
+          <w:i/>
+          <w:iCs/>
+        </w:rPr>
+        <w:t>to</w:t>
+      </w:r>
+      <w:proofErr w:type="spellEnd"/>
+      <w:r>
+        <w:rPr>
+          <w:rStyle w:val="markedcontent"/>
+          <w:i/>
+          <w:iCs/>
+        </w:rPr>
+        <w:t xml:space="preserve"> </w:t>
+      </w:r>
+      <w:proofErr w:type="spellStart"/>
+      <w:r>
+        <w:rPr>
+          <w:rStyle w:val="markedcontent"/>
+          <w:i/>
+          <w:iCs/>
+        </w:rPr>
+        <w:t>send</w:t>
+      </w:r>
+      <w:proofErr w:type="spellEnd"/>
+      <w:r>
+        <w:rPr>
+          <w:rStyle w:val="markedcontent"/>
+          <w:i/>
+          <w:iCs/>
+        </w:rPr>
+        <w:t xml:space="preserve"> a file in </w:t>
+      </w:r>
+      <w:proofErr w:type="spellStart"/>
+      <w:r>
+        <w:rPr>
+          <w:rStyle w:val="markedcontent"/>
+          <w:i/>
+          <w:iCs/>
+        </w:rPr>
+        <w:t>which</w:t>
+      </w:r>
+      <w:proofErr w:type="spellEnd"/>
+      <w:r>
+        <w:rPr>
+          <w:rStyle w:val="markedcontent"/>
+          <w:i/>
+          <w:iCs/>
+        </w:rPr>
+        <w:t xml:space="preserve"> </w:t>
+      </w:r>
+      <w:proofErr w:type="spellStart"/>
+      <w:r>
+        <w:rPr>
+          <w:rStyle w:val="markedcontent"/>
+          <w:i/>
+          <w:iCs/>
+        </w:rPr>
+        <w:t>the</w:t>
+      </w:r>
+      <w:proofErr w:type="spellEnd"/>
+      <w:r>
+        <w:rPr>
+          <w:rStyle w:val="markedcontent"/>
+          <w:i/>
+          <w:iCs/>
+        </w:rPr>
+        <w:t xml:space="preserve"> server does </w:t>
+      </w:r>
+      <w:proofErr w:type="spellStart"/>
+      <w:r>
+        <w:rPr>
+          <w:rStyle w:val="markedcontent"/>
+          <w:i/>
+          <w:iCs/>
+        </w:rPr>
+        <w:t>not</w:t>
+      </w:r>
+      <w:proofErr w:type="spellEnd"/>
+      <w:r>
+        <w:rPr>
+          <w:rStyle w:val="markedcontent"/>
+          <w:i/>
+          <w:iCs/>
+        </w:rPr>
+        <w:t xml:space="preserve"> accept </w:t>
+      </w:r>
+      <w:proofErr w:type="spellStart"/>
+      <w:r>
+        <w:rPr>
+          <w:rStyle w:val="markedcontent"/>
+          <w:i/>
+          <w:iCs/>
+        </w:rPr>
+        <w:t>the</w:t>
+      </w:r>
+      <w:proofErr w:type="spellEnd"/>
+      <w:r>
+        <w:rPr>
+          <w:rStyle w:val="markedcontent"/>
+          <w:i/>
+          <w:iCs/>
+        </w:rPr>
+        <w:t xml:space="preserve"> file.</w:t>
       </w:r>
     </w:p>
     <w:p>
@@ -2927,6 +4632,26 @@
               </w:rPr>
               <w:t>schuifdeur die de liften en verdiepingen hebben.</w:t>
             </w:r>
+            <w:r>
+              <w:rPr>
+                <w:rStyle w:val="markedcontent"/>
+              </w:rPr>
+              <w:t xml:space="preserve"> De schuifdeur zorgt ervoor dat </w:t>
+            </w:r>
+            <w:proofErr w:type="spellStart"/>
+            <w:r>
+              <w:rPr>
+                <w:rStyle w:val="markedcontent"/>
+              </w:rPr>
+              <w:t>passengers</w:t>
+            </w:r>
+            <w:proofErr w:type="spellEnd"/>
+            <w:r>
+              <w:rPr>
+                <w:rStyle w:val="markedcontent"/>
+              </w:rPr>
+              <w:t xml:space="preserve"> in en uit de lift kunnen komen.</w:t>
+            </w:r>
           </w:p>
         </w:tc>
       </w:tr>
@@ -2941,12 +4666,14 @@
                 <w:rStyle w:val="markedcontent"/>
               </w:rPr>
             </w:pPr>
+            <w:proofErr w:type="spellStart"/>
             <w:r>
               <w:rPr>
                 <w:rStyle w:val="markedcontent"/>
               </w:rPr>
               <w:t>FloorIndicator</w:t>
             </w:r>
+            <w:proofErr w:type="spellEnd"/>
           </w:p>
         </w:tc>
         <w:tc>
@@ -3017,12 +4744,42 @@
                 <w:rStyle w:val="markedcontent"/>
               </w:rPr>
             </w:pPr>
-            <w:r>
-              <w:rPr>
-                <w:rStyle w:val="markedcontent"/>
-              </w:rPr>
-              <w:t>External locking clamps</w:t>
-            </w:r>
+            <w:proofErr w:type="spellStart"/>
+            <w:r>
+              <w:rPr>
+                <w:rStyle w:val="markedcontent"/>
+              </w:rPr>
+              <w:t>External</w:t>
+            </w:r>
+            <w:proofErr w:type="spellEnd"/>
+            <w:r>
+              <w:rPr>
+                <w:rStyle w:val="markedcontent"/>
+              </w:rPr>
+              <w:t xml:space="preserve"> </w:t>
+            </w:r>
+            <w:proofErr w:type="spellStart"/>
+            <w:r>
+              <w:rPr>
+                <w:rStyle w:val="markedcontent"/>
+              </w:rPr>
+              <w:t>locking</w:t>
+            </w:r>
+            <w:proofErr w:type="spellEnd"/>
+            <w:r>
+              <w:rPr>
+                <w:rStyle w:val="markedcontent"/>
+              </w:rPr>
+              <w:t xml:space="preserve"> </w:t>
+            </w:r>
+            <w:proofErr w:type="spellStart"/>
+            <w:r>
+              <w:rPr>
+                <w:rStyle w:val="markedcontent"/>
+              </w:rPr>
+              <w:t>clamps</w:t>
+            </w:r>
+            <w:proofErr w:type="spellEnd"/>
           </w:p>
         </w:tc>
         <w:tc>
@@ -3097,7 +4854,21 @@
               <w:rPr>
                 <w:rStyle w:val="markedcontent"/>
               </w:rPr>
-              <w:t>Elevator request button</w:t>
+              <w:t xml:space="preserve">Elevator </w:t>
+            </w:r>
+            <w:proofErr w:type="spellStart"/>
+            <w:r>
+              <w:rPr>
+                <w:rStyle w:val="markedcontent"/>
+              </w:rPr>
+              <w:t>request</w:t>
+            </w:r>
+            <w:proofErr w:type="spellEnd"/>
+            <w:r>
+              <w:rPr>
+                <w:rStyle w:val="markedcontent"/>
+              </w:rPr>
+              <w:t xml:space="preserve"> button</w:t>
             </w:r>
           </w:p>
         </w:tc>
@@ -3116,6 +4887,12 @@
                 <w:rStyle w:val="markedcontent"/>
               </w:rPr>
               <w:t>De button die op elke Floor te vinden is waarmee je een lift op kan roepen.</w:t>
+            </w:r>
+            <w:r>
+              <w:rPr>
+                <w:rStyle w:val="markedcontent"/>
+              </w:rPr>
+              <w:t xml:space="preserve"> De knop kan ingedrukt of niet ingedrukt zijn.</w:t>
             </w:r>
           </w:p>
         </w:tc>
@@ -3135,7 +4912,21 @@
               <w:rPr>
                 <w:rStyle w:val="markedcontent"/>
               </w:rPr>
-              <w:t>Floor request button</w:t>
+              <w:t xml:space="preserve">Floor </w:t>
+            </w:r>
+            <w:proofErr w:type="spellStart"/>
+            <w:r>
+              <w:rPr>
+                <w:rStyle w:val="markedcontent"/>
+              </w:rPr>
+              <w:t>request</w:t>
+            </w:r>
+            <w:proofErr w:type="spellEnd"/>
+            <w:r>
+              <w:rPr>
+                <w:rStyle w:val="markedcontent"/>
+              </w:rPr>
+              <w:t xml:space="preserve"> button</w:t>
             </w:r>
           </w:p>
         </w:tc>
@@ -3154,6 +4945,18 @@
                 <w:rStyle w:val="markedcontent"/>
               </w:rPr>
               <w:t>De button waarvan er in elke lift 20 zitten zodat de gebruiker een Floor uit kan kiezen om naartoe te gaan.</w:t>
+            </w:r>
+            <w:r>
+              <w:rPr>
+                <w:rStyle w:val="markedcontent"/>
+              </w:rPr>
+              <w:t xml:space="preserve"> </w:t>
+            </w:r>
+            <w:r>
+              <w:rPr>
+                <w:rStyle w:val="markedcontent"/>
+              </w:rPr>
+              <w:t>De knop kan ingedrukt of niet ingedrukt zijn.</w:t>
             </w:r>
           </w:p>
         </w:tc>
@@ -3207,12 +5010,14 @@
                 <w:rStyle w:val="markedcontent"/>
               </w:rPr>
             </w:pPr>
+            <w:proofErr w:type="spellStart"/>
             <w:r>
               <w:rPr>
                 <w:rStyle w:val="markedcontent"/>
               </w:rPr>
               <w:t>CableTensionSensor</w:t>
             </w:r>
+            <w:proofErr w:type="spellEnd"/>
           </w:p>
         </w:tc>
         <w:tc>
@@ -3236,6 +5041,54 @@
                 <w:rStyle w:val="markedcontent"/>
               </w:rPr>
               <w:t xml:space="preserve">voor de Elevator. </w:t>
+            </w:r>
+            <w:r>
+              <w:rPr>
+                <w:rStyle w:val="markedcontent"/>
+              </w:rPr>
+              <w:t xml:space="preserve">Bij een te hoge spanning activeert hij de </w:t>
+            </w:r>
+            <w:proofErr w:type="spellStart"/>
+            <w:r>
+              <w:rPr>
+                <w:rStyle w:val="markedcontent"/>
+              </w:rPr>
+              <w:t>external</w:t>
+            </w:r>
+            <w:proofErr w:type="spellEnd"/>
+            <w:r>
+              <w:rPr>
+                <w:rStyle w:val="markedcontent"/>
+              </w:rPr>
+              <w:t xml:space="preserve"> </w:t>
+            </w:r>
+            <w:proofErr w:type="spellStart"/>
+            <w:r>
+              <w:rPr>
+                <w:rStyle w:val="markedcontent"/>
+              </w:rPr>
+              <w:t>locking</w:t>
+            </w:r>
+            <w:proofErr w:type="spellEnd"/>
+            <w:r>
+              <w:rPr>
+                <w:rStyle w:val="markedcontent"/>
+              </w:rPr>
+              <w:t xml:space="preserve"> </w:t>
+            </w:r>
+            <w:proofErr w:type="spellStart"/>
+            <w:r>
+              <w:rPr>
+                <w:rStyle w:val="markedcontent"/>
+              </w:rPr>
+              <w:t>clamps</w:t>
+            </w:r>
+            <w:proofErr w:type="spellEnd"/>
+            <w:r>
+              <w:rPr>
+                <w:rStyle w:val="markedcontent"/>
+              </w:rPr>
+              <w:t>.</w:t>
             </w:r>
           </w:p>
         </w:tc>
@@ -3251,12 +5104,15 @@
                 <w:rStyle w:val="markedcontent"/>
               </w:rPr>
             </w:pPr>
-            <w:r>
-              <w:rPr>
-                <w:rStyle w:val="markedcontent"/>
-              </w:rPr>
+            <w:proofErr w:type="spellStart"/>
+            <w:r>
+              <w:rPr>
+                <w:rStyle w:val="markedcontent"/>
+              </w:rPr>
+              <w:lastRenderedPageBreak/>
               <w:t>FloorSensor</w:t>
             </w:r>
+            <w:proofErr w:type="spellEnd"/>
           </w:p>
         </w:tc>
         <w:tc>
@@ -3357,6 +5213,7 @@
         <w:rPr>
           <w:noProof/>
         </w:rPr>
+        <w:lastRenderedPageBreak/>
         <w:drawing>
           <wp:inline distT="0" distB="0" distL="0" distR="0" wp14:anchorId="0A5CE766" wp14:editId="0582CD29">
             <wp:extent cx="5760720" cy="5146675"/>

</xml_diff>

<commit_message>
Toevoeging van portfolio document en planning
</commit_message>
<xml_diff>
--- a/Sofware Design/Elevator Challenge/Elevator Design Document - Tiemon Steeghs.docx
+++ b/Sofware Design/Elevator Challenge/Elevator Design Document - Tiemon Steeghs.docx
@@ -2992,10 +2992,10 @@
           <w:noProof/>
         </w:rPr>
         <w:drawing>
-          <wp:inline distT="0" distB="0" distL="0" distR="0" wp14:anchorId="15BEF593" wp14:editId="4A0A4878">
-            <wp:extent cx="5760720" cy="2366010"/>
-            <wp:effectExtent l="0" t="0" r="0" b="0"/>
-            <wp:docPr id="18" name="Afbeelding 18" descr="Afbeelding met tekst, binnen&#10;&#10;Automatisch gegenereerde beschrijving"/>
+          <wp:inline distT="0" distB="0" distL="0" distR="0" wp14:anchorId="7A636892" wp14:editId="010E0621">
+            <wp:extent cx="5760720" cy="2303145"/>
+            <wp:effectExtent l="0" t="0" r="0" b="1905"/>
+            <wp:docPr id="4" name="Afbeelding 4" descr="Afbeelding met tekst, binnen&#10;&#10;Automatisch gegenereerde beschrijving"/>
             <wp:cNvGraphicFramePr>
               <a:graphicFrameLocks xmlns:a="http://schemas.openxmlformats.org/drawingml/2006/main" noChangeAspect="1"/>
             </wp:cNvGraphicFramePr>
@@ -3003,7 +3003,7 @@
               <a:graphicData uri="http://schemas.openxmlformats.org/drawingml/2006/picture">
                 <pic:pic xmlns:pic="http://schemas.openxmlformats.org/drawingml/2006/picture">
                   <pic:nvPicPr>
-                    <pic:cNvPr id="18" name="Afbeelding 18" descr="Afbeelding met tekst, binnen&#10;&#10;Automatisch gegenereerde beschrijving"/>
+                    <pic:cNvPr id="4" name="Afbeelding 4" descr="Afbeelding met tekst, binnen&#10;&#10;Automatisch gegenereerde beschrijving"/>
                     <pic:cNvPicPr/>
                   </pic:nvPicPr>
                   <pic:blipFill>
@@ -3015,7 +3015,7 @@
                   <pic:spPr>
                     <a:xfrm>
                       <a:off x="0" y="0"/>
-                      <a:ext cx="5760720" cy="2366010"/>
+                      <a:ext cx="5760720" cy="2303145"/>
                     </a:xfrm>
                     <a:prstGeom prst="rect">
                       <a:avLst/>
@@ -3098,10 +3098,10 @@
           <w:noProof/>
         </w:rPr>
         <w:drawing>
-          <wp:inline distT="0" distB="0" distL="0" distR="0" wp14:anchorId="29CD4667" wp14:editId="6249354A">
-            <wp:extent cx="5760720" cy="2296160"/>
-            <wp:effectExtent l="0" t="0" r="0" b="8890"/>
-            <wp:docPr id="16" name="Afbeelding 16"/>
+          <wp:inline distT="0" distB="0" distL="0" distR="0" wp14:anchorId="3D6AFF8C" wp14:editId="33D303B0">
+            <wp:extent cx="5760720" cy="2245995"/>
+            <wp:effectExtent l="0" t="0" r="0" b="1905"/>
+            <wp:docPr id="2" name="Afbeelding 2" descr="Afbeelding met tekst, binnen&#10;&#10;Automatisch gegenereerde beschrijving"/>
             <wp:cNvGraphicFramePr>
               <a:graphicFrameLocks xmlns:a="http://schemas.openxmlformats.org/drawingml/2006/main" noChangeAspect="1"/>
             </wp:cNvGraphicFramePr>
@@ -3109,7 +3109,7 @@
               <a:graphicData uri="http://schemas.openxmlformats.org/drawingml/2006/picture">
                 <pic:pic xmlns:pic="http://schemas.openxmlformats.org/drawingml/2006/picture">
                   <pic:nvPicPr>
-                    <pic:cNvPr id="1" name=""/>
+                    <pic:cNvPr id="2" name="Afbeelding 2" descr="Afbeelding met tekst, binnen&#10;&#10;Automatisch gegenereerde beschrijving"/>
                     <pic:cNvPicPr/>
                   </pic:nvPicPr>
                   <pic:blipFill>
@@ -3121,7 +3121,7 @@
                   <pic:spPr>
                     <a:xfrm>
                       <a:off x="0" y="0"/>
-                      <a:ext cx="5760720" cy="2296160"/>
+                      <a:ext cx="5760720" cy="2245995"/>
                     </a:xfrm>
                     <a:prstGeom prst="rect">
                       <a:avLst/>
@@ -5157,41 +5157,6 @@
       </w:pPr>
     </w:p>
     <w:p>
-      <w:pPr>
-        <w:rPr>
-          <w:rStyle w:val="markedcontent"/>
-        </w:rPr>
-      </w:pPr>
-    </w:p>
-    <w:p>
-      <w:pPr>
-        <w:rPr>
-          <w:rStyle w:val="markedcontent"/>
-        </w:rPr>
-      </w:pPr>
-    </w:p>
-    <w:p>
-      <w:pPr>
-        <w:rPr>
-          <w:rStyle w:val="markedcontent"/>
-        </w:rPr>
-      </w:pPr>
-    </w:p>
-    <w:p>
-      <w:pPr>
-        <w:rPr>
-          <w:rStyle w:val="markedcontent"/>
-        </w:rPr>
-      </w:pPr>
-    </w:p>
-    <w:p>
-      <w:pPr>
-        <w:rPr>
-          <w:rStyle w:val="markedcontent"/>
-        </w:rPr>
-      </w:pPr>
-    </w:p>
-    <w:p>
       <w:r>
         <w:rPr>
           <w:rStyle w:val="markedcontent"/>
@@ -5213,7 +5178,6 @@
         <w:rPr>
           <w:noProof/>
         </w:rPr>
-        <w:lastRenderedPageBreak/>
         <w:drawing>
           <wp:inline distT="0" distB="0" distL="0" distR="0" wp14:anchorId="0A5CE766" wp14:editId="0582CD29">
             <wp:extent cx="5760720" cy="5146675"/>

</xml_diff>